<commit_message>
added first version of backlog
</commit_message>
<xml_diff>
--- a/Dokumentacja/Wizja_Systemu.docx
+++ b/Dokumentacja/Wizja_Systemu.docx
@@ -159,7 +159,21 @@
         <w:rPr>
           <w:lang w:val="pl-PL"/>
         </w:rPr>
-        <w:t xml:space="preserve">Produkt przeznaczony jest bezpośrednio dla doktora Wróbla, na potrzeby badań w grupie EmoRG zajmującej się tematem </w:t>
+        <w:t xml:space="preserve">Produkt przeznaczony jest bezpośrednio dla doktora Wróbla, na potrzeby badań w grupie </w:t>
+      </w:r>
+      <w:proofErr w:type="spellStart"/>
+      <w:r>
+        <w:rPr>
+          <w:lang w:val="pl-PL"/>
+        </w:rPr>
+        <w:t>EmoRG</w:t>
+      </w:r>
+      <w:proofErr w:type="spellEnd"/>
+      <w:r>
+        <w:rPr>
+          <w:lang w:val="pl-PL"/>
+        </w:rPr>
+        <w:t xml:space="preserve"> zajmującej się tematem </w:t>
       </w:r>
       <w:r>
         <w:rPr>
@@ -214,57 +228,94 @@
     </w:p>
     <w:p>
       <w:pPr>
-        <w:rPr>
-          <w:lang w:val="pl-PL"/>
-        </w:rPr>
-      </w:pPr>
-      <w:r>
-        <w:rPr>
-          <w:lang w:val="pl-PL"/>
-        </w:rPr>
-        <w:t>Rozumiany jako zakres funkcjonalności oferowanej przez produkt - może to więc być spis funkcji czy też jakaś wstęp</w:t>
+        <w:keepNext/>
+        <w:jc w:val="center"/>
+      </w:pPr>
+      <w:r>
+        <w:rPr>
+          <w:noProof/>
+          <w:lang w:val="pl-PL"/>
+        </w:rPr>
+        <w:pict>
+          <v:shapetype id="_x0000_t75" coordsize="21600,21600" o:spt="75" o:preferrelative="t" path="m@4@5l@4@11@9@11@9@5xe" filled="f" stroked="f">
+            <v:stroke joinstyle="miter"/>
+            <v:formulas>
+              <v:f eqn="if lineDrawn pixelLineWidth 0"/>
+              <v:f eqn="sum @0 1 0"/>
+              <v:f eqn="sum 0 0 @1"/>
+              <v:f eqn="prod @2 1 2"/>
+              <v:f eqn="prod @3 21600 pixelWidth"/>
+              <v:f eqn="prod @3 21600 pixelHeight"/>
+              <v:f eqn="sum @0 0 1"/>
+              <v:f eqn="prod @6 1 2"/>
+              <v:f eqn="prod @7 21600 pixelWidth"/>
+              <v:f eqn="sum @8 21600 0"/>
+              <v:f eqn="prod @7 21600 pixelHeight"/>
+              <v:f eqn="sum @10 21600 0"/>
+            </v:formulas>
+            <v:path o:extrusionok="f" gradientshapeok="t" o:connecttype="rect"/>
+            <o:lock v:ext="edit" aspectratio="t"/>
+          </v:shapetype>
+          <v:shape id="Obraz 1" o:spid="_x0000_i1025" type="#_x0000_t75" style="width:489.75pt;height:215.3pt;visibility:visible;mso-wrap-style:square">
+            <v:imagedata r:id="rId8" o:title=""/>
+          </v:shape>
+        </w:pict>
+      </w:r>
+    </w:p>
+    <w:p>
+      <w:pPr>
+        <w:jc w:val="center"/>
+        <w:rPr>
+          <w:lang w:val="pl-PL"/>
+        </w:rPr>
+      </w:pPr>
+      <w:proofErr w:type="spellStart"/>
+      <w:r>
+        <w:t>Rysunek</w:t>
+      </w:r>
+      <w:proofErr w:type="spellEnd"/>
+      <w:r>
+        <w:t xml:space="preserve"> </w:t>
+      </w:r>
+      <w:r>
+        <w:fldChar w:fldCharType="begin"/>
+      </w:r>
+      <w:r>
+        <w:instrText xml:space="preserve"> SEQ Rysunek \* ARABIC </w:instrText>
+      </w:r>
+      <w:r>
+        <w:fldChar w:fldCharType="separate"/>
+      </w:r>
+      <w:r>
+        <w:rPr>
+          <w:noProof/>
+        </w:rPr>
+        <w:t>1</w:t>
+      </w:r>
+      <w:r>
+        <w:fldChar w:fldCharType="end"/>
+      </w:r>
+      <w:r>
+        <w:t xml:space="preserve">. </w:t>
+      </w:r>
+      <w:proofErr w:type="spellStart"/>
+      <w:r>
+        <w:t>Wstęp</w:t>
       </w:r>
       <w:bookmarkStart w:id="0" w:name="_GoBack"/>
       <w:bookmarkEnd w:id="0"/>
       <w:r>
-        <w:rPr>
-          <w:lang w:val="pl-PL"/>
-        </w:rPr>
-        <w:t xml:space="preserve">na wersja Product Backlog. </w:t>
-      </w:r>
-    </w:p>
-    <w:p>
-      <w:pPr>
-        <w:rPr>
-          <w:lang w:val="pl-PL"/>
-        </w:rPr>
-      </w:pPr>
-      <w:r>
-        <w:rPr>
-          <w:lang w:val="pl-PL"/>
-        </w:rPr>
-        <w:t>Jeżeli produkt ma mieć bardziej skomplikowaną architekturę i różne części (np. desktopowa, webowa, mobilna) oferujące zróżnicowane zakresy funkcjonalności, to należy wyszczególnić odrębnie zakresy tych części.</w:t>
-      </w:r>
-    </w:p>
-    <w:p>
-      <w:pPr>
-        <w:rPr>
-          <w:lang w:val="pl-PL"/>
-        </w:rPr>
-      </w:pPr>
-      <w:r>
-        <w:rPr>
-          <w:lang w:val="pl-PL"/>
-        </w:rPr>
-        <w:t>Uwaga - wskazane jest przygotowanie różnych wariantów zakresu produktu np. minimalny, realny, optymalny. Należy przy tym brać pod uwagę różne czynniki: priorytety, zależności przyczynowo-skutkowe (nie zrobię statystyk sprzedaży jak nie zrobię wcześniej obsługi pojedynczej sprzedaży), kompletność funkcjonalną itd.</w:t>
-      </w:r>
-    </w:p>
-    <w:p>
-      <w:pPr>
-        <w:rPr>
-          <w:lang w:val="pl-PL"/>
-        </w:rPr>
-      </w:pPr>
+        <w:t>ny</w:t>
+      </w:r>
+      <w:proofErr w:type="spellEnd"/>
+      <w:r>
+        <w:t xml:space="preserve"> backlog </w:t>
+      </w:r>
+      <w:proofErr w:type="spellStart"/>
+      <w:r>
+        <w:t>produktu</w:t>
+      </w:r>
+      <w:proofErr w:type="spellEnd"/>
     </w:p>
     <w:p>
       <w:pPr>
@@ -277,6 +328,7 @@
         <w:rPr>
           <w:lang w:val="pl-PL"/>
         </w:rPr>
+        <w:lastRenderedPageBreak/>
         <w:t>Metodyka i narzędzia</w:t>
       </w:r>
     </w:p>
@@ -305,7 +357,49 @@
         <w:rPr>
           <w:lang w:val="pl-PL"/>
         </w:rPr>
-        <w:t>Wybrano lekką metodykę zarządzania projektem opartą na Scrum, z którego zastosowano pojęcia: sprint, przyrost, backlog (pol. rejestr) produktu, backlog sprintu, scenariusz.</w:t>
+        <w:t xml:space="preserve">Wybrano lekką metodykę zarządzania projektem opartą na </w:t>
+      </w:r>
+      <w:proofErr w:type="spellStart"/>
+      <w:r>
+        <w:rPr>
+          <w:lang w:val="pl-PL"/>
+        </w:rPr>
+        <w:t>Scrum</w:t>
+      </w:r>
+      <w:proofErr w:type="spellEnd"/>
+      <w:r>
+        <w:rPr>
+          <w:lang w:val="pl-PL"/>
+        </w:rPr>
+        <w:t xml:space="preserve">, z którego zastosowano pojęcia: sprint, przyrost, </w:t>
+      </w:r>
+      <w:proofErr w:type="spellStart"/>
+      <w:r>
+        <w:rPr>
+          <w:lang w:val="pl-PL"/>
+        </w:rPr>
+        <w:t>backlog</w:t>
+      </w:r>
+      <w:proofErr w:type="spellEnd"/>
+      <w:r>
+        <w:rPr>
+          <w:lang w:val="pl-PL"/>
+        </w:rPr>
+        <w:t xml:space="preserve"> (pol. rejestr) produktu, </w:t>
+      </w:r>
+      <w:proofErr w:type="spellStart"/>
+      <w:r>
+        <w:rPr>
+          <w:lang w:val="pl-PL"/>
+        </w:rPr>
+        <w:t>backlog</w:t>
+      </w:r>
+      <w:proofErr w:type="spellEnd"/>
+      <w:r>
+        <w:rPr>
+          <w:lang w:val="pl-PL"/>
+        </w:rPr>
+        <w:t xml:space="preserve"> sprintu, scenariusz.</w:t>
       </w:r>
       <w:r>
         <w:rPr>
@@ -317,7 +411,21 @@
         <w:rPr>
           <w:lang w:val="pl-PL"/>
         </w:rPr>
-        <w:t>, za backlog produktu będzie odpowiedzialny kierownik zespołu, tj. Natalia Niewdzięczna.</w:t>
+        <w:t xml:space="preserve">, za </w:t>
+      </w:r>
+      <w:proofErr w:type="spellStart"/>
+      <w:r>
+        <w:rPr>
+          <w:lang w:val="pl-PL"/>
+        </w:rPr>
+        <w:t>backlog</w:t>
+      </w:r>
+      <w:proofErr w:type="spellEnd"/>
+      <w:r>
+        <w:rPr>
+          <w:lang w:val="pl-PL"/>
+        </w:rPr>
+        <w:t xml:space="preserve"> produktu będzie odpowiedzialny kierownik zespołu, tj. Natalia Niewdzięczna.</w:t>
       </w:r>
     </w:p>
     <w:p>
@@ -331,7 +439,6 @@
         <w:rPr>
           <w:lang w:val="pl-PL"/>
         </w:rPr>
-        <w:lastRenderedPageBreak/>
         <w:t>Na pierwszy sprint założono powstanie wizji systemu</w:t>
       </w:r>
       <w:r>
@@ -414,7 +521,21 @@
         <w:rPr>
           <w:lang w:val="pl-PL"/>
         </w:rPr>
-        <w:t xml:space="preserve"> Google Docs. Dokumentacj</w:t>
+        <w:t xml:space="preserve"> Google </w:t>
+      </w:r>
+      <w:proofErr w:type="spellStart"/>
+      <w:r>
+        <w:rPr>
+          <w:lang w:val="pl-PL"/>
+        </w:rPr>
+        <w:t>Docs</w:t>
+      </w:r>
+      <w:proofErr w:type="spellEnd"/>
+      <w:r>
+        <w:rPr>
+          <w:lang w:val="pl-PL"/>
+        </w:rPr>
+        <w:t>. Dokumentacj</w:t>
       </w:r>
       <w:r>
         <w:rPr>
@@ -450,7 +571,49 @@
         <w:rPr>
           <w:lang w:val="pl-PL"/>
         </w:rPr>
-        <w:t xml:space="preserve"> wspomożona narzędziem Acunote, w którym tworzono backlog produktu oraz backlogi kolejnych sprintów. </w:t>
+        <w:t xml:space="preserve"> wspomożona narzędziem </w:t>
+      </w:r>
+      <w:proofErr w:type="spellStart"/>
+      <w:r>
+        <w:rPr>
+          <w:lang w:val="pl-PL"/>
+        </w:rPr>
+        <w:t>Acunote</w:t>
+      </w:r>
+      <w:proofErr w:type="spellEnd"/>
+      <w:r>
+        <w:rPr>
+          <w:lang w:val="pl-PL"/>
+        </w:rPr>
+        <w:t xml:space="preserve">, w którym tworzono </w:t>
+      </w:r>
+      <w:proofErr w:type="spellStart"/>
+      <w:r>
+        <w:rPr>
+          <w:lang w:val="pl-PL"/>
+        </w:rPr>
+        <w:t>backlog</w:t>
+      </w:r>
+      <w:proofErr w:type="spellEnd"/>
+      <w:r>
+        <w:rPr>
+          <w:lang w:val="pl-PL"/>
+        </w:rPr>
+        <w:t xml:space="preserve"> produktu oraz </w:t>
+      </w:r>
+      <w:proofErr w:type="spellStart"/>
+      <w:r>
+        <w:rPr>
+          <w:lang w:val="pl-PL"/>
+        </w:rPr>
+        <w:t>backlogi</w:t>
+      </w:r>
+      <w:proofErr w:type="spellEnd"/>
+      <w:r>
+        <w:rPr>
+          <w:lang w:val="pl-PL"/>
+        </w:rPr>
+        <w:t xml:space="preserve"> kolejnych sprintów. </w:t>
       </w:r>
       <w:r>
         <w:rPr>
@@ -556,7 +719,35 @@
         <w:rPr>
           <w:lang w:val="pl-PL"/>
         </w:rPr>
-        <w:t>Dokumentacja obejmować będzie artefakty takie jak wizja systemu, backlog produktu i backlogi sprintów, opis spotkań z klientem.</w:t>
+        <w:t xml:space="preserve">Dokumentacja obejmować będzie artefakty takie jak wizja systemu, </w:t>
+      </w:r>
+      <w:proofErr w:type="spellStart"/>
+      <w:r>
+        <w:rPr>
+          <w:lang w:val="pl-PL"/>
+        </w:rPr>
+        <w:t>backlog</w:t>
+      </w:r>
+      <w:proofErr w:type="spellEnd"/>
+      <w:r>
+        <w:rPr>
+          <w:lang w:val="pl-PL"/>
+        </w:rPr>
+        <w:t xml:space="preserve"> produktu i </w:t>
+      </w:r>
+      <w:proofErr w:type="spellStart"/>
+      <w:r>
+        <w:rPr>
+          <w:lang w:val="pl-PL"/>
+        </w:rPr>
+        <w:t>backlogi</w:t>
+      </w:r>
+      <w:proofErr w:type="spellEnd"/>
+      <w:r>
+        <w:rPr>
+          <w:lang w:val="pl-PL"/>
+        </w:rPr>
+        <w:t xml:space="preserve"> sprintów, opis spotkań z klientem.</w:t>
       </w:r>
     </w:p>
     <w:p>
@@ -615,7 +806,21 @@
         <w:rPr>
           <w:lang w:val="pl-PL"/>
         </w:rPr>
-        <w:t>Natalia Niewdzięczna – kierownik zespołu, odpowiedzialna za przestrzeganie harmonogramu, właścicielka backlogu produktu, deweloper aplikacji,</w:t>
+        <w:t xml:space="preserve">Natalia Niewdzięczna – kierownik zespołu, odpowiedzialna za przestrzeganie harmonogramu, właścicielka </w:t>
+      </w:r>
+      <w:proofErr w:type="spellStart"/>
+      <w:r>
+        <w:rPr>
+          <w:lang w:val="pl-PL"/>
+        </w:rPr>
+        <w:t>backlogu</w:t>
+      </w:r>
+      <w:proofErr w:type="spellEnd"/>
+      <w:r>
+        <w:rPr>
+          <w:lang w:val="pl-PL"/>
+        </w:rPr>
+        <w:t xml:space="preserve"> produktu, deweloper aplikacji,</w:t>
       </w:r>
     </w:p>
     <w:p>
@@ -661,6 +866,7 @@
         <w:rPr>
           <w:lang w:val="pl-PL"/>
         </w:rPr>
+        <w:lastRenderedPageBreak/>
         <w:t>Przemysław Studziński – członek zespołu, deweloper aplikacji</w:t>
       </w:r>
       <w:r>
@@ -775,15 +981,7 @@
           <w:rFonts w:ascii="Times New Roman" w:hAnsi="Times New Roman" w:cs="Times New Roman"/>
           <w:color w:val="auto"/>
         </w:rPr>
-        <w:t xml:space="preserve">portalu </w:t>
-      </w:r>
-      <w:r>
-        <w:rPr>
-          <w:rFonts w:ascii="Times New Roman" w:hAnsi="Times New Roman" w:cs="Times New Roman"/>
-          <w:color w:val="auto"/>
-        </w:rPr>
-        <w:lastRenderedPageBreak/>
-        <w:t>społecznościowego Facebook</w:t>
+        <w:t>portalu społecznościowego Facebook</w:t>
       </w:r>
       <w:r>
         <w:rPr>
@@ -849,7 +1047,7 @@
         </w:rPr>
         <w:t xml:space="preserve">Natalia Niewdzięczna – </w:t>
       </w:r>
-      <w:hyperlink r:id="rId8" w:history="1">
+      <w:hyperlink r:id="rId9" w:history="1">
         <w:r>
           <w:rPr>
             <w:rStyle w:val="Hipercze"/>
@@ -876,7 +1074,7 @@
         </w:rPr>
         <w:t xml:space="preserve">Wadim Sokołowski – </w:t>
       </w:r>
-      <w:hyperlink r:id="rId9" w:history="1">
+      <w:hyperlink r:id="rId10" w:history="1">
         <w:r>
           <w:rPr>
             <w:rStyle w:val="Hipercze"/>
@@ -903,7 +1101,7 @@
         </w:rPr>
         <w:t xml:space="preserve">Przemysław Studziński - </w:t>
       </w:r>
-      <w:hyperlink r:id="rId10" w:history="1">
+      <w:hyperlink r:id="rId11" w:history="1">
         <w:r>
           <w:rPr>
             <w:rStyle w:val="Hipercze"/>
@@ -1191,6 +1389,7 @@
         <w:rPr>
           <w:lang w:val="pl-PL"/>
         </w:rPr>
+        <w:lastRenderedPageBreak/>
         <w:t xml:space="preserve">Awarie – należy mieć na uwadze możliwość wystąpienia awarii sprzętu komputerowego. Aby się odpowiednio przed tym zabezpieczyć, powstało zewnętrzne repozytorium przechowujące kod źródłowy i artefakty powstałe w czasie trwania projektu, Każdy z członków zespołu ma obowiązek umieszczać w tym repozytorium </w:t>
       </w:r>
       <w:r>
@@ -1215,14 +1414,7 @@
         <w:rPr>
           <w:lang w:val="pl-PL"/>
         </w:rPr>
-        <w:t xml:space="preserve">Zdarzenia losowe – w razie wystąpienia zdarzenia losowego, takiego jak choroba czy nieszczęśliwy wypadek, pozostali członkowie zespołu przejmują obowiązki członka </w:t>
-      </w:r>
-      <w:r>
-        <w:rPr>
-          <w:lang w:val="pl-PL"/>
-        </w:rPr>
-        <w:lastRenderedPageBreak/>
-        <w:t>dotkniętego zdarzeniem.</w:t>
+        <w:t>Zdarzenia losowe – w razie wystąpienia zdarzenia losowego, takiego jak choroba czy nieszczęśliwy wypadek, pozostali członkowie zespołu przejmują obowiązki członka dotkniętego zdarzeniem.</w:t>
       </w:r>
     </w:p>
     <w:p>
@@ -1235,8 +1427,8 @@
       </w:pPr>
     </w:p>
     <w:sectPr>
-      <w:headerReference w:type="default" r:id="rId11"/>
-      <w:footerReference w:type="default" r:id="rId12"/>
+      <w:headerReference w:type="default" r:id="rId12"/>
+      <w:footerReference w:type="default" r:id="rId13"/>
       <w:pgSz w:w="11907" w:h="16840" w:code="9"/>
       <w:pgMar w:top="1134" w:right="1134" w:bottom="1134" w:left="1134" w:header="964" w:footer="964" w:gutter="0"/>
       <w:cols w:space="709"/>
@@ -1305,7 +1497,7 @@
         <w:rStyle w:val="Numerstrony"/>
         <w:noProof/>
       </w:rPr>
-      <w:t>1</w:t>
+      <w:t>2</w:t>
     </w:r>
     <w:r>
       <w:rPr>
@@ -1405,7 +1597,7 @@
         <w:rStyle w:val="Numerstrony"/>
         <w:noProof/>
       </w:rPr>
-      <w:t>1</w:t>
+      <w:t>2</w:t>
     </w:r>
     <w:ins w:id="4" w:author="Wojciech Kozlowski" w:date="1998-04-03T17:56:00Z">
       <w:r>
@@ -2266,15 +2458,15 @@
   </w:style>
   <w:style w:type="character" w:default="1" w:styleId="Domylnaczcionkaakapitu">
     <w:name w:val="Default Paragraph Font"/>
-    <w:uiPriority w:val="99"/>
+    <w:uiPriority w:val="1"/>
     <w:semiHidden/>
+    <w:unhideWhenUsed/>
   </w:style>
   <w:style w:type="table" w:default="1" w:styleId="Standardowy">
     <w:name w:val="Normal Table"/>
     <w:uiPriority w:val="99"/>
     <w:semiHidden/>
     <w:unhideWhenUsed/>
-    <w:qFormat/>
     <w:tblPr>
       <w:tblInd w:w="0" w:type="dxa"/>
       <w:tblCellMar>
@@ -2991,7 +3183,7 @@
 </file>
 
 <file path=customXml/itemProps1.xml><?xml version="1.0" encoding="utf-8"?>
-<ds:datastoreItem xmlns:ds="http://schemas.openxmlformats.org/officeDocument/2006/customXml" ds:itemID="{DECDDCD1-8CEF-4B27-A482-8801AD275790}">
+<ds:datastoreItem xmlns:ds="http://schemas.openxmlformats.org/officeDocument/2006/customXml" ds:itemID="{CA89C34C-3412-4C9C-A4D0-E98E31921206}">
   <ds:schemaRefs>
     <ds:schemaRef ds:uri="http://schemas.openxmlformats.org/officeDocument/2006/bibliography"/>
   </ds:schemaRefs>

</xml_diff>

<commit_message>
Adding document with Project Plan and PowerPoint presentation for first checkpoint
</commit_message>
<xml_diff>
--- a/Dokumentacja/Wizja_Systemu.docx
+++ b/Dokumentacja/Wizja_Systemu.docx
@@ -5,6 +5,109 @@
     <w:p>
       <w:pPr>
         <w:pStyle w:val="Nagwek1"/>
+        <w:spacing w:before="0" w:after="0"/>
+        <w:rPr>
+          <w:rFonts w:ascii="Times New Roman" w:hAnsi="Times New Roman" w:cs="Times New Roman"/>
+          <w:b w:val="0"/>
+          <w:bCs w:val="0"/>
+          <w:kern w:val="0"/>
+          <w:sz w:val="20"/>
+          <w:szCs w:val="20"/>
+          <w:lang w:val="pl-PL"/>
+        </w:rPr>
+      </w:pPr>
+    </w:p>
+    <w:p>
+      <w:pPr>
+        <w:pStyle w:val="Nagwek1"/>
+        <w:spacing w:before="0" w:after="0"/>
+        <w:rPr>
+          <w:rFonts w:ascii="Times New Roman" w:hAnsi="Times New Roman" w:cs="Times New Roman"/>
+          <w:b w:val="0"/>
+          <w:bCs w:val="0"/>
+          <w:kern w:val="0"/>
+          <w:sz w:val="20"/>
+          <w:szCs w:val="20"/>
+          <w:lang w:val="pl-PL"/>
+        </w:rPr>
+      </w:pPr>
+      <w:r>
+        <w:rPr>
+          <w:rFonts w:ascii="Times New Roman" w:hAnsi="Times New Roman" w:cs="Times New Roman"/>
+          <w:b w:val="0"/>
+          <w:bCs w:val="0"/>
+          <w:kern w:val="0"/>
+          <w:sz w:val="20"/>
+          <w:szCs w:val="20"/>
+          <w:lang w:val="pl-PL"/>
+        </w:rPr>
+        <w:t>Natalia Niewdzięczna 149514</w:t>
+      </w:r>
+    </w:p>
+    <w:p>
+      <w:pPr>
+        <w:pStyle w:val="Nagwek1"/>
+        <w:spacing w:before="0" w:after="0"/>
+        <w:rPr>
+          <w:rFonts w:ascii="Times New Roman" w:hAnsi="Times New Roman" w:cs="Times New Roman"/>
+          <w:b w:val="0"/>
+          <w:bCs w:val="0"/>
+          <w:kern w:val="0"/>
+          <w:sz w:val="20"/>
+          <w:szCs w:val="20"/>
+          <w:lang w:val="pl-PL"/>
+        </w:rPr>
+      </w:pPr>
+      <w:r>
+        <w:rPr>
+          <w:rFonts w:ascii="Times New Roman" w:hAnsi="Times New Roman" w:cs="Times New Roman"/>
+          <w:b w:val="0"/>
+          <w:bCs w:val="0"/>
+          <w:kern w:val="0"/>
+          <w:sz w:val="20"/>
+          <w:szCs w:val="20"/>
+          <w:lang w:val="pl-PL"/>
+        </w:rPr>
+        <w:t>Wadim Sokołowski 149557</w:t>
+      </w:r>
+    </w:p>
+    <w:p>
+      <w:pPr>
+        <w:pStyle w:val="Nagwek1"/>
+        <w:spacing w:before="0" w:after="0"/>
+        <w:rPr>
+          <w:rFonts w:ascii="Times New Roman" w:hAnsi="Times New Roman" w:cs="Times New Roman"/>
+          <w:b w:val="0"/>
+          <w:bCs w:val="0"/>
+          <w:kern w:val="0"/>
+          <w:sz w:val="20"/>
+          <w:szCs w:val="20"/>
+          <w:lang w:val="pl-PL"/>
+        </w:rPr>
+      </w:pPr>
+      <w:r>
+        <w:rPr>
+          <w:rFonts w:ascii="Times New Roman" w:hAnsi="Times New Roman" w:cs="Times New Roman"/>
+          <w:b w:val="0"/>
+          <w:bCs w:val="0"/>
+          <w:kern w:val="0"/>
+          <w:sz w:val="20"/>
+          <w:szCs w:val="20"/>
+          <w:lang w:val="pl-PL"/>
+        </w:rPr>
+        <w:t>Przemysław Studziński 149566</w:t>
+      </w:r>
+    </w:p>
+    <w:p>
+      <w:pPr>
+        <w:rPr>
+          <w:lang w:val="pl-PL"/>
+        </w:rPr>
+      </w:pPr>
+    </w:p>
+    <w:p>
+      <w:pPr>
+        <w:pStyle w:val="Nagwek1"/>
         <w:jc w:val="center"/>
         <w:rPr>
           <w:lang w:val="pl-PL"/>
@@ -29,6 +132,51 @@
           <w:lang w:val="pl-PL"/>
         </w:rPr>
         <w:t>Charakterystyka projektu</w:t>
+      </w:r>
+    </w:p>
+    <w:p>
+      <w:pPr>
+        <w:spacing w:before="240" w:after="240"/>
+        <w:ind w:firstLine="0"/>
+        <w:rPr>
+          <w:rFonts w:ascii="Arial" w:hAnsi="Arial" w:cs="Arial"/>
+          <w:b/>
+          <w:bCs/>
+          <w:i/>
+          <w:iCs/>
+          <w:lang w:val="pl-PL"/>
+        </w:rPr>
+      </w:pPr>
+      <w:r>
+        <w:rPr>
+          <w:rFonts w:ascii="Arial" w:hAnsi="Arial" w:cs="Arial"/>
+          <w:b/>
+          <w:bCs/>
+          <w:i/>
+          <w:iCs/>
+          <w:lang w:val="pl-PL"/>
+        </w:rPr>
+        <w:t>Temat projektu</w:t>
+      </w:r>
+    </w:p>
+    <w:p>
+      <w:pPr>
+        <w:pStyle w:val="Nagwek3"/>
+        <w:spacing w:before="0" w:after="150"/>
+        <w:ind w:firstLine="720"/>
+        <w:rPr>
+          <w:b w:val="0"/>
+          <w:bCs w:val="0"/>
+          <w:lang w:val="pl-PL"/>
+        </w:rPr>
+      </w:pPr>
+      <w:r>
+        <w:rPr>
+          <w:b w:val="0"/>
+          <w:bCs w:val="0"/>
+          <w:lang w:val="pl-PL"/>
+        </w:rPr>
+        <w:t>3@KIOP'2017 Aplikacja wspierająca przeprowadzanie badań interakcji człowieka z komputerem</w:t>
       </w:r>
     </w:p>
     <w:p>
@@ -228,14 +376,13 @@
     </w:p>
     <w:p>
       <w:pPr>
-        <w:keepNext/>
+        <w:ind w:hanging="142"/>
         <w:jc w:val="center"/>
-      </w:pPr>
-      <w:r>
-        <w:rPr>
-          <w:noProof/>
-          <w:lang w:val="pl-PL"/>
-        </w:rPr>
+        <w:rPr>
+          <w:lang w:val="pl-PL"/>
+        </w:rPr>
+      </w:pPr>
+      <w:r>
         <w:pict>
           <v:shapetype id="_x0000_t75" coordsize="21600,21600" o:spt="75" o:preferrelative="t" path="m@4@5l@4@11@9@11@9@5xe" filled="f" stroked="f">
             <v:stroke joinstyle="miter"/>
@@ -256,66 +403,59 @@
             <v:path o:extrusionok="f" gradientshapeok="t" o:connecttype="rect"/>
             <o:lock v:ext="edit" aspectratio="t"/>
           </v:shapetype>
-          <v:shape id="Obraz 1" o:spid="_x0000_i1025" type="#_x0000_t75" style="width:489.75pt;height:215.3pt;visibility:visible;mso-wrap-style:square">
+          <v:shape id="Obraz 1" o:spid="_x0000_i1025" type="#_x0000_t75" style="width:523pt;height:215.4pt;visibility:visible;mso-wrap-style:square;mso-position-horizontal-relative:text;mso-position-vertical-relative:text" o:allowoverlap="f">
             <v:imagedata r:id="rId8" o:title=""/>
           </v:shape>
         </w:pict>
       </w:r>
-    </w:p>
-    <w:p>
-      <w:pPr>
-        <w:jc w:val="center"/>
-        <w:rPr>
-          <w:lang w:val="pl-PL"/>
-        </w:rPr>
-      </w:pPr>
+      <w:r>
+        <w:rPr>
+          <w:lang w:val="pl-PL"/>
+        </w:rPr>
+        <w:t xml:space="preserve">Rysunek </w:t>
+      </w:r>
+      <w:r>
+        <w:fldChar w:fldCharType="begin"/>
+      </w:r>
+      <w:r>
+        <w:rPr>
+          <w:lang w:val="pl-PL"/>
+        </w:rPr>
+        <w:instrText xml:space="preserve"> SEQ Rysunek \* ARABIC </w:instrText>
+      </w:r>
+      <w:r>
+        <w:fldChar w:fldCharType="separate"/>
+      </w:r>
+      <w:r>
+        <w:rPr>
+          <w:noProof/>
+          <w:lang w:val="pl-PL"/>
+        </w:rPr>
+        <w:t>1</w:t>
+      </w:r>
+      <w:r>
+        <w:fldChar w:fldCharType="end"/>
+      </w:r>
+      <w:r>
+        <w:rPr>
+          <w:lang w:val="pl-PL"/>
+        </w:rPr>
+        <w:t xml:space="preserve">. Wstępny </w:t>
+      </w:r>
       <w:proofErr w:type="spellStart"/>
       <w:r>
-        <w:t>Rysunek</w:t>
+        <w:rPr>
+          <w:lang w:val="pl-PL"/>
+        </w:rPr>
+        <w:t>backlog</w:t>
       </w:r>
       <w:proofErr w:type="spellEnd"/>
       <w:r>
-        <w:t xml:space="preserve"> </w:t>
-      </w:r>
-      <w:r>
-        <w:fldChar w:fldCharType="begin"/>
-      </w:r>
-      <w:r>
-        <w:instrText xml:space="preserve"> SEQ Rysunek \* ARABIC </w:instrText>
-      </w:r>
-      <w:r>
-        <w:fldChar w:fldCharType="separate"/>
-      </w:r>
-      <w:r>
-        <w:rPr>
-          <w:noProof/>
-        </w:rPr>
-        <w:t>1</w:t>
-      </w:r>
-      <w:r>
-        <w:fldChar w:fldCharType="end"/>
-      </w:r>
-      <w:r>
-        <w:t xml:space="preserve">. </w:t>
-      </w:r>
-      <w:proofErr w:type="spellStart"/>
-      <w:r>
-        <w:t>Wstęp</w:t>
-      </w:r>
-      <w:bookmarkStart w:id="0" w:name="_GoBack"/>
-      <w:bookmarkEnd w:id="0"/>
-      <w:r>
-        <w:t>ny</w:t>
-      </w:r>
-      <w:proofErr w:type="spellEnd"/>
-      <w:r>
-        <w:t xml:space="preserve"> backlog </w:t>
-      </w:r>
-      <w:proofErr w:type="spellStart"/>
-      <w:r>
-        <w:t>produktu</w:t>
-      </w:r>
-      <w:proofErr w:type="spellEnd"/>
+        <w:rPr>
+          <w:lang w:val="pl-PL"/>
+        </w:rPr>
+        <w:t xml:space="preserve"> produktu</w:t>
+      </w:r>
     </w:p>
     <w:p>
       <w:pPr>
@@ -757,7 +897,7 @@
           <w:lang w:val="pl-PL"/>
         </w:rPr>
       </w:pPr>
-      <w:bookmarkStart w:id="1" w:name="_Toc327347025"/>
+      <w:bookmarkStart w:id="0" w:name="_Toc327347025"/>
       <w:r>
         <w:rPr>
           <w:lang w:val="pl-PL"/>
@@ -843,7 +983,19 @@
         <w:rPr>
           <w:lang w:val="pl-PL"/>
         </w:rPr>
-        <w:t>, odpowiedzialny za przeprowadzenie testów funkcjonalnych</w:t>
+        <w:t xml:space="preserve">, odpowiedzialny za </w:t>
+      </w:r>
+      <w:r>
+        <w:rPr>
+          <w:lang w:val="pl-PL"/>
+        </w:rPr>
+        <w:t xml:space="preserve">przygotowanie i </w:t>
+      </w:r>
+      <w:r>
+        <w:rPr>
+          <w:lang w:val="pl-PL"/>
+        </w:rPr>
+        <w:t>przeprowadzenie testów funkcjonalnych</w:t>
       </w:r>
       <w:r>
         <w:rPr>
@@ -866,33 +1018,45 @@
         <w:rPr>
           <w:lang w:val="pl-PL"/>
         </w:rPr>
+        <w:t>Przemysław Studziński – członek zespołu, deweloper aplikacji</w:t>
+      </w:r>
+      <w:r>
+        <w:rPr>
+          <w:lang w:val="pl-PL"/>
+        </w:rPr>
+        <w:t xml:space="preserve">, odpowiedzialny za </w:t>
+      </w:r>
+      <w:r>
+        <w:rPr>
+          <w:lang w:val="pl-PL"/>
+        </w:rPr>
+        <w:t xml:space="preserve">interfejs </w:t>
+      </w:r>
+      <w:r>
+        <w:rPr>
+          <w:lang w:val="pl-PL"/>
+        </w:rPr>
+        <w:t>użytkownika</w:t>
+      </w:r>
+      <w:r>
+        <w:rPr>
+          <w:lang w:val="pl-PL"/>
+        </w:rPr>
+        <w:t>.</w:t>
+      </w:r>
+    </w:p>
+    <w:p>
+      <w:pPr>
+        <w:pStyle w:val="Nagwek2"/>
+        <w:rPr>
+          <w:lang w:val="pl-PL"/>
+        </w:rPr>
+      </w:pPr>
+      <w:r>
+        <w:rPr>
+          <w:lang w:val="pl-PL"/>
+        </w:rPr>
         <w:lastRenderedPageBreak/>
-        <w:t>Przemysław Studziński – członek zespołu, deweloper aplikacji</w:t>
-      </w:r>
-      <w:r>
-        <w:rPr>
-          <w:lang w:val="pl-PL"/>
-        </w:rPr>
-        <w:t>, odpowiedzialny za prototypowanie interfejsu użytkownika</w:t>
-      </w:r>
-      <w:r>
-        <w:rPr>
-          <w:lang w:val="pl-PL"/>
-        </w:rPr>
-        <w:t>.</w:t>
-      </w:r>
-    </w:p>
-    <w:p>
-      <w:pPr>
-        <w:pStyle w:val="Nagwek2"/>
-        <w:rPr>
-          <w:lang w:val="pl-PL"/>
-        </w:rPr>
-      </w:pPr>
-      <w:r>
-        <w:rPr>
-          <w:lang w:val="pl-PL"/>
-        </w:rPr>
         <w:t>Komunikacja w zespole</w:t>
       </w:r>
     </w:p>
@@ -1113,14 +1277,6 @@
     </w:p>
     <w:p>
       <w:pPr>
-        <w:ind w:left="1287" w:firstLine="0"/>
-        <w:rPr>
-          <w:lang w:val="pl-PL"/>
-        </w:rPr>
-      </w:pPr>
-    </w:p>
-    <w:p>
-      <w:pPr>
         <w:pStyle w:val="Nagwek2"/>
         <w:rPr>
           <w:lang w:val="pl-PL"/>
@@ -1277,7 +1433,7 @@
         <w:t>30.06. – koniec sprintu drugiego, dostarczenie produktu poszerzonego o kolejne funkcjonalności</w:t>
       </w:r>
     </w:p>
-    <w:bookmarkEnd w:id="1"/>
+    <w:bookmarkEnd w:id="0"/>
     <w:p>
       <w:pPr>
         <w:pStyle w:val="Nagwek1"/>
@@ -1333,6 +1489,7 @@
     <w:p>
       <w:pPr>
         <w:pStyle w:val="Nagwek1"/>
+        <w:spacing w:before="120"/>
         <w:rPr>
           <w:lang w:val="pl-PL"/>
         </w:rPr>
@@ -1389,7 +1546,6 @@
         <w:rPr>
           <w:lang w:val="pl-PL"/>
         </w:rPr>
-        <w:lastRenderedPageBreak/>
         <w:t xml:space="preserve">Awarie – należy mieć na uwadze możliwość wystąpienia awarii sprzętu komputerowego. Aby się odpowiednio przed tym zabezpieczyć, powstało zewnętrzne repozytorium przechowujące kod źródłowy i artefakty powstałe w czasie trwania projektu, Każdy z członków zespołu ma obowiązek umieszczać w tym repozytorium </w:t>
       </w:r>
       <w:r>
@@ -1416,23 +1572,18 @@
         </w:rPr>
         <w:t>Zdarzenia losowe – w razie wystąpienia zdarzenia losowego, takiego jak choroba czy nieszczęśliwy wypadek, pozostali członkowie zespołu przejmują obowiązki członka dotkniętego zdarzeniem.</w:t>
       </w:r>
-    </w:p>
-    <w:p>
-      <w:pPr>
-        <w:spacing w:line="276" w:lineRule="auto"/>
-        <w:ind w:firstLine="0"/>
-        <w:rPr>
-          <w:lang w:val="pl-PL"/>
-        </w:rPr>
-      </w:pPr>
+      <w:bookmarkStart w:id="1" w:name="_GoBack"/>
+      <w:bookmarkEnd w:id="1"/>
     </w:p>
     <w:sectPr>
       <w:headerReference w:type="default" r:id="rId12"/>
       <w:footerReference w:type="default" r:id="rId13"/>
       <w:pgSz w:w="11907" w:h="16840" w:code="9"/>
-      <w:pgMar w:top="1134" w:right="1134" w:bottom="1134" w:left="1134" w:header="964" w:footer="964" w:gutter="0"/>
+      <w:pgMar w:top="284" w:right="1134" w:bottom="1134" w:left="1134" w:header="0" w:footer="964" w:gutter="0"/>
       <w:cols w:space="709"/>
       <w:noEndnote/>
+      <w:titlePg/>
+      <w:docGrid w:linePitch="326"/>
     </w:sectPr>
   </w:body>
 </w:document>
@@ -1497,7 +1648,7 @@
         <w:rStyle w:val="Numerstrony"/>
         <w:noProof/>
       </w:rPr>
-      <w:t>2</w:t>
+      <w:t>3</w:t>
     </w:r>
     <w:r>
       <w:rPr>
@@ -1545,73 +1696,15 @@
   <w:p>
     <w:pPr>
       <w:pStyle w:val="Nagwek"/>
-      <w:widowControl/>
-      <w:pBdr>
-        <w:bottom w:val="single" w:sz="6" w:space="1" w:color="auto"/>
-      </w:pBdr>
-      <w:ind w:right="360"/>
     </w:pPr>
-    <w:r>
-      <w:tab/>
-    </w:r>
-    <w:r>
-      <w:tab/>
-      <w:t xml:space="preserve">    </w:t>
-    </w:r>
-    <w:ins w:id="2" w:author="Wojciech Kozlowski" w:date="1998-04-03T17:56:00Z">
-      <w:r>
-        <w:rPr>
-          <w:rStyle w:val="Numerstrony"/>
-        </w:rPr>
-        <w:fldChar w:fldCharType="begin"/>
-      </w:r>
-      <w:r>
-        <w:rPr>
-          <w:rStyle w:val="Numerstrony"/>
-        </w:rPr>
-        <w:instrText xml:space="preserve"> </w:instrText>
-      </w:r>
-    </w:ins>
-    <w:r>
-      <w:rPr>
-        <w:rStyle w:val="Numerstrony"/>
-      </w:rPr>
-      <w:instrText>PAGE</w:instrText>
-    </w:r>
-    <w:ins w:id="3" w:author="Wojciech Kozlowski" w:date="1998-04-03T17:56:00Z">
-      <w:r>
-        <w:rPr>
-          <w:rStyle w:val="Numerstrony"/>
-        </w:rPr>
-        <w:instrText xml:space="preserve"> </w:instrText>
-      </w:r>
-      <w:r>
-        <w:rPr>
-          <w:rStyle w:val="Numerstrony"/>
-        </w:rPr>
-        <w:fldChar w:fldCharType="separate"/>
-      </w:r>
-    </w:ins>
-    <w:r>
-      <w:rPr>
-        <w:rStyle w:val="Numerstrony"/>
-        <w:noProof/>
-      </w:rPr>
-      <w:t>2</w:t>
-    </w:r>
-    <w:ins w:id="4" w:author="Wojciech Kozlowski" w:date="1998-04-03T17:56:00Z">
-      <w:r>
-        <w:rPr>
-          <w:rStyle w:val="Numerstrony"/>
-        </w:rPr>
-        <w:fldChar w:fldCharType="end"/>
-      </w:r>
-    </w:ins>
   </w:p>
   <w:p>
     <w:pPr>
       <w:pStyle w:val="Nagwek"/>
       <w:widowControl/>
+      <w:rPr>
+        <w:lang w:val="pl-PL"/>
+      </w:rPr>
     </w:pPr>
   </w:p>
 </w:hdr>
@@ -2822,7 +2915,6 @@
     <w:name w:val="Stopka Znak"/>
     <w:link w:val="Stopka"/>
     <w:uiPriority w:val="99"/>
-    <w:semiHidden/>
     <w:rPr>
       <w:sz w:val="24"/>
       <w:szCs w:val="24"/>
@@ -2852,7 +2944,6 @@
     <w:name w:val="Nagłówek Znak"/>
     <w:link w:val="Nagwek"/>
     <w:uiPriority w:val="99"/>
-    <w:semiHidden/>
     <w:rPr>
       <w:sz w:val="24"/>
       <w:szCs w:val="24"/>
@@ -3183,7 +3274,7 @@
 </file>
 
 <file path=customXml/itemProps1.xml><?xml version="1.0" encoding="utf-8"?>
-<ds:datastoreItem xmlns:ds="http://schemas.openxmlformats.org/officeDocument/2006/customXml" ds:itemID="{CA89C34C-3412-4C9C-A4D0-E98E31921206}">
+<ds:datastoreItem xmlns:ds="http://schemas.openxmlformats.org/officeDocument/2006/customXml" ds:itemID="{C67505F3-CE93-4E34-AF4C-6E5E615229DF}">
   <ds:schemaRefs>
     <ds:schemaRef ds:uri="http://schemas.openxmlformats.org/officeDocument/2006/bibliography"/>
   </ds:schemaRefs>

</xml_diff>